<commit_message>
add AIS lab5 report
</commit_message>
<xml_diff>
--- a/3 Course/Системы искусственного интеллекта/Lab4/СИИЛаб4.docx
+++ b/3 Course/Системы искусственного интеллекта/Lab4/СИИЛаб4.docx
@@ -148,7 +148,6 @@
           <w:b/>
           <w:sz w:val="36"/>
           <w:szCs w:val="24"/>
-          <w:lang w:val="en-US"/>
         </w:rPr>
       </w:pPr>
       <w:r>
@@ -166,7 +165,6 @@
           <w:b/>
           <w:sz w:val="36"/>
           <w:szCs w:val="24"/>
-          <w:lang w:val="en-US"/>
         </w:rPr>
         <w:t>4</w:t>
       </w:r>
@@ -688,11 +686,19 @@
                 <w:lang w:val="en-US"/>
               </w:rPr>
             </w:pPr>
+            <w:proofErr w:type="gramStart"/>
             <w:r>
               <w:rPr>
                 <w:lang w:val="en-US"/>
               </w:rPr>
-              <w:t>Absolute(Sin(x)) X: 6,3..6.3 Y: 0..1.2</w:t>
+              <w:t>Absolute(</w:t>
+            </w:r>
+            <w:proofErr w:type="gramEnd"/>
+            <w:r>
+              <w:rPr>
+                <w:lang w:val="en-US"/>
+              </w:rPr>
+              <w:t>Sin(x)) X: 6,3..6.3 Y: 0..1.2</w:t>
             </w:r>
           </w:p>
         </w:tc>
@@ -765,7 +771,15 @@
         <w:textAlignment w:val="baseline"/>
       </w:pPr>
       <w:r>
-        <w:t>Изменяя гиперпараметры, постарайтесь достичь максимального значения точности (не менее 0,95) для модели части 2 с фиксированным количеством эпох 20.</w:t>
+        <w:t xml:space="preserve">Изменяя </w:t>
+      </w:r>
+      <w:proofErr w:type="spellStart"/>
+      <w:r>
+        <w:t>гиперпараметры</w:t>
+      </w:r>
+      <w:proofErr w:type="spellEnd"/>
+      <w:r>
+        <w:t>, постарайтесь достичь максимального значения точности (не менее 0,95) для модели части 2 с фиксированным количеством эпох 20.</w:t>
       </w:r>
     </w:p>
     <w:p>
@@ -781,7 +795,31 @@
         <w:textAlignment w:val="baseline"/>
       </w:pPr>
       <w:r>
-        <w:t>Измените значение 1-го гиперпараметра с min на max с минимальным шагом, зависит от вашего варианта.</w:t>
+        <w:t xml:space="preserve">Измените значение 1-го </w:t>
+      </w:r>
+      <w:proofErr w:type="spellStart"/>
+      <w:r>
+        <w:t>гиперпараметра</w:t>
+      </w:r>
+      <w:proofErr w:type="spellEnd"/>
+      <w:r>
+        <w:t xml:space="preserve"> с </w:t>
+      </w:r>
+      <w:proofErr w:type="spellStart"/>
+      <w:r>
+        <w:t>min</w:t>
+      </w:r>
+      <w:proofErr w:type="spellEnd"/>
+      <w:r>
+        <w:t xml:space="preserve"> на </w:t>
+      </w:r>
+      <w:proofErr w:type="spellStart"/>
+      <w:r>
+        <w:t>max</w:t>
+      </w:r>
+      <w:proofErr w:type="spellEnd"/>
+      <w:r>
+        <w:t xml:space="preserve"> с минимальным шагом, зависит от вашего варианта.</w:t>
       </w:r>
     </w:p>
     <w:p>
@@ -813,7 +851,15 @@
         <w:textAlignment w:val="baseline"/>
       </w:pPr>
       <w:r>
-        <w:t>Опишите влияние каждого гиперпараметра на точность.</w:t>
+        <w:t xml:space="preserve">Опишите влияние каждого </w:t>
+      </w:r>
+      <w:proofErr w:type="spellStart"/>
+      <w:r>
+        <w:t>гиперпараметра</w:t>
+      </w:r>
+      <w:proofErr w:type="spellEnd"/>
+      <w:r>
+        <w:t xml:space="preserve"> на точность.</w:t>
       </w:r>
     </w:p>
     <w:p>
@@ -829,7 +875,15 @@
         <w:textAlignment w:val="baseline"/>
       </w:pPr>
       <w:r>
-        <w:t>Установите значение гиперпараметра обратно на то, которое обеспечивало максимальную точность.</w:t>
+        <w:t xml:space="preserve">Установите значение </w:t>
+      </w:r>
+      <w:proofErr w:type="spellStart"/>
+      <w:r>
+        <w:t>гиперпараметра</w:t>
+      </w:r>
+      <w:proofErr w:type="spellEnd"/>
+      <w:r>
+        <w:t xml:space="preserve"> обратно на то, которое обеспечивало максимальную точность.</w:t>
       </w:r>
     </w:p>
     <w:p>
@@ -845,7 +899,23 @@
         <w:textAlignment w:val="baseline"/>
       </w:pPr>
       <w:r>
-        <w:t>Повторите 2-5 шагов для второго гиперпараметра.</w:t>
+        <w:t xml:space="preserve">Повторите </w:t>
+      </w:r>
+      <w:proofErr w:type="gramStart"/>
+      <w:r>
+        <w:t>2-5</w:t>
+      </w:r>
+      <w:proofErr w:type="gramEnd"/>
+      <w:r>
+        <w:t xml:space="preserve"> шагов для второго </w:t>
+      </w:r>
+      <w:proofErr w:type="spellStart"/>
+      <w:r>
+        <w:t>гиперпараметра</w:t>
+      </w:r>
+      <w:proofErr w:type="spellEnd"/>
+      <w:r>
+        <w:t>.</w:t>
       </w:r>
     </w:p>
     <w:p>
@@ -875,262 +945,6 @@
         </w:rPr>
         <w:t>Часть 1.</w:t>
       </w:r>
-    </w:p>
-    <w:p>
-      <w:pPr>
-        <w:pStyle w:val="Textbody"/>
-        <w:shd w:val="clear" w:color="auto" w:fill="FFFFFF"/>
-        <w:spacing w:before="58" w:after="58"/>
-        <w:rPr>
-          <w:rFonts w:ascii="Times New Roman" w:eastAsia="Times New Roman" w:hAnsi="Times New Roman" w:cs="Times New Roman"/>
-          <w:sz w:val="22"/>
-          <w:szCs w:val="22"/>
-          <w:lang w:val="ru-RU"/>
-        </w:rPr>
-      </w:pPr>
-      <w:r>
-        <w:rPr>
-          <w:rFonts w:ascii="Times New Roman" w:eastAsia="Times New Roman" w:hAnsi="Times New Roman" w:cs="Times New Roman"/>
-          <w:sz w:val="22"/>
-          <w:szCs w:val="22"/>
-          <w:lang w:val="ru-RU"/>
-        </w:rPr>
-        <w:t>Функция исходная и с шумами:</w:t>
-      </w:r>
-      <w:r>
-        <w:rPr>
-          <w:noProof/>
-        </w:rPr>
-        <w:drawing>
-          <wp:anchor distT="0" distB="0" distL="114300" distR="114300" simplePos="0" relativeHeight="251654144" behindDoc="0" locked="0" layoutInCell="1" allowOverlap="1" wp14:anchorId="604CC7AE" wp14:editId="583893A2">
-            <wp:simplePos x="0" y="0"/>
-            <wp:positionH relativeFrom="column">
-              <wp:posOffset>3189605</wp:posOffset>
-            </wp:positionH>
-            <wp:positionV relativeFrom="paragraph">
-              <wp:posOffset>182245</wp:posOffset>
-            </wp:positionV>
-            <wp:extent cx="2653665" cy="1747520"/>
-            <wp:effectExtent l="0" t="0" r="0" b="0"/>
-            <wp:wrapSquare wrapText="bothSides"/>
-            <wp:docPr id="33" name="Image5"/>
-            <wp:cNvGraphicFramePr>
-              <a:graphicFrameLocks xmlns:a="http://schemas.openxmlformats.org/drawingml/2006/main" noChangeAspect="1"/>
-            </wp:cNvGraphicFramePr>
-            <a:graphic xmlns:a="http://schemas.openxmlformats.org/drawingml/2006/main">
-              <a:graphicData uri="http://schemas.openxmlformats.org/drawingml/2006/picture">
-                <pic:pic xmlns:pic="http://schemas.openxmlformats.org/drawingml/2006/picture">
-                  <pic:nvPicPr>
-                    <pic:cNvPr id="0" name="Image5"/>
-                    <pic:cNvPicPr>
-                      <a:picLocks noChangeAspect="1" noChangeArrowheads="1"/>
-                    </pic:cNvPicPr>
-                  </pic:nvPicPr>
-                  <pic:blipFill>
-                    <a:blip r:embed="rId9">
-                      <a:extLst>
-                        <a:ext uri="{28A0092B-C50C-407E-A947-70E740481C1C}">
-                          <a14:useLocalDpi xmlns:a14="http://schemas.microsoft.com/office/drawing/2010/main" val="0"/>
-                        </a:ext>
-                      </a:extLst>
-                    </a:blip>
-                    <a:srcRect l="2879" t="46176" r="33829"/>
-                    <a:stretch>
-                      <a:fillRect/>
-                    </a:stretch>
-                  </pic:blipFill>
-                  <pic:spPr bwMode="auto">
-                    <a:xfrm>
-                      <a:off x="0" y="0"/>
-                      <a:ext cx="2653665" cy="1747520"/>
-                    </a:xfrm>
-                    <a:prstGeom prst="rect">
-                      <a:avLst/>
-                    </a:prstGeom>
-                    <a:noFill/>
-                    <a:ln>
-                      <a:noFill/>
-                    </a:ln>
-                  </pic:spPr>
-                </pic:pic>
-              </a:graphicData>
-            </a:graphic>
-            <wp14:sizeRelH relativeFrom="page">
-              <wp14:pctWidth>0</wp14:pctWidth>
-            </wp14:sizeRelH>
-            <wp14:sizeRelV relativeFrom="page">
-              <wp14:pctHeight>0</wp14:pctHeight>
-            </wp14:sizeRelV>
-          </wp:anchor>
-        </w:drawing>
-      </w:r>
-    </w:p>
-    <w:p>
-      <w:pPr>
-        <w:pStyle w:val="Standard"/>
-      </w:pPr>
-      <w:r>
-        <w:t># Your variant function</w:t>
-      </w:r>
-    </w:p>
-    <w:p>
-      <w:pPr>
-        <w:pStyle w:val="Standard"/>
-        <w:rPr>
-          <w:sz w:val="22"/>
-          <w:szCs w:val="22"/>
-          <w:shd w:val="clear" w:color="auto" w:fill="CCCCCC"/>
-        </w:rPr>
-      </w:pPr>
-      <w:r>
-        <w:rPr>
-          <w:sz w:val="22"/>
-          <w:szCs w:val="22"/>
-          <w:shd w:val="clear" w:color="auto" w:fill="CCCCCC"/>
-        </w:rPr>
-        <w:t>def main_func(x):</w:t>
-      </w:r>
-    </w:p>
-    <w:p>
-      <w:pPr>
-        <w:pStyle w:val="Standard"/>
-        <w:rPr>
-          <w:sz w:val="22"/>
-          <w:szCs w:val="22"/>
-          <w:shd w:val="clear" w:color="auto" w:fill="CCCCCC"/>
-        </w:rPr>
-      </w:pPr>
-      <w:r>
-        <w:rPr>
-          <w:sz w:val="22"/>
-          <w:szCs w:val="22"/>
-          <w:shd w:val="clear" w:color="auto" w:fill="CCCCCC"/>
-        </w:rPr>
-        <w:tab/>
-        <w:t>return abs(np.sin(x))</w:t>
-      </w:r>
-    </w:p>
-    <w:p>
-      <w:pPr>
-        <w:pStyle w:val="Standard"/>
-        <w:rPr>
-          <w:sz w:val="22"/>
-          <w:szCs w:val="22"/>
-          <w:shd w:val="clear" w:color="auto" w:fill="CCCCCC"/>
-        </w:rPr>
-      </w:pPr>
-      <w:r>
-        <w:rPr>
-          <w:sz w:val="22"/>
-          <w:szCs w:val="22"/>
-          <w:shd w:val="clear" w:color="auto" w:fill="CCCCCC"/>
-        </w:rPr>
-        <w:t>def main_func_noisy(x):</w:t>
-      </w:r>
-    </w:p>
-    <w:p>
-      <w:pPr>
-        <w:pStyle w:val="Standard"/>
-        <w:rPr>
-          <w:sz w:val="22"/>
-          <w:szCs w:val="22"/>
-          <w:shd w:val="clear" w:color="auto" w:fill="CCCCCC"/>
-        </w:rPr>
-      </w:pPr>
-      <w:r>
-        <w:rPr>
-          <w:sz w:val="22"/>
-          <w:szCs w:val="22"/>
-          <w:shd w:val="clear" w:color="auto" w:fill="CCCCCC"/>
-        </w:rPr>
-        <w:tab/>
-        <w:t>return main_func(x) + np.cos(4*x + 1) / 5</w:t>
-      </w:r>
-    </w:p>
-    <w:p>
-      <w:pPr>
-        <w:pStyle w:val="Standard"/>
-        <w:rPr>
-          <w:sz w:val="22"/>
-          <w:szCs w:val="22"/>
-          <w:shd w:val="clear" w:color="auto" w:fill="CCCCCC"/>
-        </w:rPr>
-      </w:pPr>
-    </w:p>
-    <w:p>
-      <w:pPr>
-        <w:pStyle w:val="Standard"/>
-        <w:rPr>
-          <w:sz w:val="22"/>
-          <w:szCs w:val="22"/>
-          <w:shd w:val="clear" w:color="auto" w:fill="CCCCCC"/>
-        </w:rPr>
-      </w:pPr>
-      <w:r>
-        <w:rPr>
-          <w:sz w:val="22"/>
-          <w:szCs w:val="22"/>
-          <w:shd w:val="clear" w:color="auto" w:fill="CCCCCC"/>
-        </w:rPr>
-        <w:t>def result_func(xy):</w:t>
-      </w:r>
-    </w:p>
-    <w:p>
-      <w:pPr>
-        <w:pStyle w:val="Standard"/>
-        <w:rPr>
-          <w:sz w:val="22"/>
-          <w:szCs w:val="22"/>
-          <w:shd w:val="clear" w:color="auto" w:fill="CCCCCC"/>
-        </w:rPr>
-      </w:pPr>
-      <w:r>
-        <w:rPr>
-          <w:sz w:val="22"/>
-          <w:szCs w:val="22"/>
-          <w:shd w:val="clear" w:color="auto" w:fill="CCCCCC"/>
-        </w:rPr>
-        <w:tab/>
-        <w:t>return main_func(xy[0]) &gt; xy[1]</w:t>
-      </w:r>
-    </w:p>
-    <w:p>
-      <w:pPr>
-        <w:pStyle w:val="Standard"/>
-        <w:rPr>
-          <w:sz w:val="22"/>
-          <w:szCs w:val="22"/>
-          <w:shd w:val="clear" w:color="auto" w:fill="CCCCCC"/>
-        </w:rPr>
-      </w:pPr>
-    </w:p>
-    <w:p>
-      <w:pPr>
-        <w:pStyle w:val="Standard"/>
-        <w:rPr>
-          <w:sz w:val="22"/>
-          <w:szCs w:val="22"/>
-          <w:shd w:val="clear" w:color="auto" w:fill="CCCCCC"/>
-        </w:rPr>
-      </w:pPr>
-      <w:r>
-        <w:rPr>
-          <w:sz w:val="22"/>
-          <w:szCs w:val="22"/>
-          <w:shd w:val="clear" w:color="auto" w:fill="CCCCCC"/>
-        </w:rPr>
-        <w:t>def result_func_noisy(xy):</w:t>
-      </w:r>
-    </w:p>
-    <w:p>
-      <w:pPr>
-        <w:spacing w:after="0"/>
-        <w:rPr>
-          <w:sz w:val="36"/>
-          <w:szCs w:val="36"/>
-          <w:lang w:val="en-US"/>
-        </w:rPr>
-      </w:pPr>
     </w:p>
     <w:p>
       <w:pPr>
@@ -1186,7 +1000,7 @@
                     </pic:cNvPicPr>
                   </pic:nvPicPr>
                   <pic:blipFill>
-                    <a:blip r:embed="rId10" cstate="print">
+                    <a:blip r:embed="rId9" cstate="print">
                       <a:extLst>
                         <a:ext uri="{28A0092B-C50C-407E-A947-70E740481C1C}">
                           <a14:useLocalDpi xmlns:a14="http://schemas.microsoft.com/office/drawing/2010/main" val="0"/>
@@ -1314,7 +1128,6 @@
         <w:rPr>
           <w:noProof/>
         </w:rPr>
-        <w:lastRenderedPageBreak/>
         <w:drawing>
           <wp:inline distT="0" distB="0" distL="0" distR="0" wp14:anchorId="656E1F1D" wp14:editId="625E93A9">
             <wp:extent cx="2895600" cy="2125980"/>
@@ -1328,6 +1141,59 @@
                 <pic:pic xmlns:pic="http://schemas.openxmlformats.org/drawingml/2006/picture">
                   <pic:nvPicPr>
                     <pic:cNvPr id="0" name="Рисунок 47"/>
+                    <pic:cNvPicPr>
+                      <a:picLocks noChangeAspect="1" noChangeArrowheads="1"/>
+                    </pic:cNvPicPr>
+                  </pic:nvPicPr>
+                  <pic:blipFill>
+                    <a:blip r:embed="rId10">
+                      <a:extLst>
+                        <a:ext uri="{28A0092B-C50C-407E-A947-70E740481C1C}">
+                          <a14:useLocalDpi xmlns:a14="http://schemas.microsoft.com/office/drawing/2010/main" val="0"/>
+                        </a:ext>
+                      </a:extLst>
+                    </a:blip>
+                    <a:srcRect/>
+                    <a:stretch>
+                      <a:fillRect/>
+                    </a:stretch>
+                  </pic:blipFill>
+                  <pic:spPr bwMode="auto">
+                    <a:xfrm>
+                      <a:off x="0" y="0"/>
+                      <a:ext cx="2895600" cy="2125980"/>
+                    </a:xfrm>
+                    <a:prstGeom prst="rect">
+                      <a:avLst/>
+                    </a:prstGeom>
+                    <a:noFill/>
+                    <a:ln>
+                      <a:noFill/>
+                    </a:ln>
+                  </pic:spPr>
+                </pic:pic>
+              </a:graphicData>
+            </a:graphic>
+          </wp:inline>
+        </w:drawing>
+      </w:r>
+      <w:r>
+        <w:rPr>
+          <w:noProof/>
+        </w:rPr>
+        <w:drawing>
+          <wp:inline distT="0" distB="0" distL="0" distR="0" wp14:anchorId="33DB6FB4" wp14:editId="2BBFDB35">
+            <wp:extent cx="2895600" cy="2125980"/>
+            <wp:effectExtent l="0" t="0" r="0" b="0"/>
+            <wp:docPr id="30" name="Рисунок 48"/>
+            <wp:cNvGraphicFramePr>
+              <a:graphicFrameLocks xmlns:a="http://schemas.openxmlformats.org/drawingml/2006/main" noChangeAspect="1"/>
+            </wp:cNvGraphicFramePr>
+            <a:graphic xmlns:a="http://schemas.openxmlformats.org/drawingml/2006/main">
+              <a:graphicData uri="http://schemas.openxmlformats.org/drawingml/2006/picture">
+                <pic:pic xmlns:pic="http://schemas.openxmlformats.org/drawingml/2006/picture">
+                  <pic:nvPicPr>
+                    <pic:cNvPr id="0" name="Рисунок 48"/>
                     <pic:cNvPicPr>
                       <a:picLocks noChangeAspect="1" noChangeArrowheads="1"/>
                     </pic:cNvPicPr>
@@ -1364,59 +1230,6 @@
           </wp:inline>
         </w:drawing>
       </w:r>
-      <w:r>
-        <w:rPr>
-          <w:noProof/>
-        </w:rPr>
-        <w:drawing>
-          <wp:inline distT="0" distB="0" distL="0" distR="0" wp14:anchorId="33DB6FB4" wp14:editId="2BBFDB35">
-            <wp:extent cx="2895600" cy="2125980"/>
-            <wp:effectExtent l="0" t="0" r="0" b="0"/>
-            <wp:docPr id="30" name="Рисунок 48"/>
-            <wp:cNvGraphicFramePr>
-              <a:graphicFrameLocks xmlns:a="http://schemas.openxmlformats.org/drawingml/2006/main" noChangeAspect="1"/>
-            </wp:cNvGraphicFramePr>
-            <a:graphic xmlns:a="http://schemas.openxmlformats.org/drawingml/2006/main">
-              <a:graphicData uri="http://schemas.openxmlformats.org/drawingml/2006/picture">
-                <pic:pic xmlns:pic="http://schemas.openxmlformats.org/drawingml/2006/picture">
-                  <pic:nvPicPr>
-                    <pic:cNvPr id="0" name="Рисунок 48"/>
-                    <pic:cNvPicPr>
-                      <a:picLocks noChangeAspect="1" noChangeArrowheads="1"/>
-                    </pic:cNvPicPr>
-                  </pic:nvPicPr>
-                  <pic:blipFill>
-                    <a:blip r:embed="rId12">
-                      <a:extLst>
-                        <a:ext uri="{28A0092B-C50C-407E-A947-70E740481C1C}">
-                          <a14:useLocalDpi xmlns:a14="http://schemas.microsoft.com/office/drawing/2010/main" val="0"/>
-                        </a:ext>
-                      </a:extLst>
-                    </a:blip>
-                    <a:srcRect/>
-                    <a:stretch>
-                      <a:fillRect/>
-                    </a:stretch>
-                  </pic:blipFill>
-                  <pic:spPr bwMode="auto">
-                    <a:xfrm>
-                      <a:off x="0" y="0"/>
-                      <a:ext cx="2895600" cy="2125980"/>
-                    </a:xfrm>
-                    <a:prstGeom prst="rect">
-                      <a:avLst/>
-                    </a:prstGeom>
-                    <a:noFill/>
-                    <a:ln>
-                      <a:noFill/>
-                    </a:ln>
-                  </pic:spPr>
-                </pic:pic>
-              </a:graphicData>
-            </a:graphic>
-          </wp:inline>
-        </w:drawing>
-      </w:r>
     </w:p>
     <w:p>
       <w:pPr>
@@ -1435,6 +1248,7 @@
         <w:rPr>
           <w:noProof/>
         </w:rPr>
+        <w:lastRenderedPageBreak/>
         <w:drawing>
           <wp:inline distT="0" distB="0" distL="0" distR="0" wp14:anchorId="422B9B86" wp14:editId="79BFA8DF">
             <wp:extent cx="2903220" cy="2004060"/>
@@ -1453,7 +1267,7 @@
                     </pic:cNvPicPr>
                   </pic:nvPicPr>
                   <pic:blipFill>
-                    <a:blip r:embed="rId13">
+                    <a:blip r:embed="rId12">
                       <a:extLst>
                         <a:ext uri="{28A0092B-C50C-407E-A947-70E740481C1C}">
                           <a14:useLocalDpi xmlns:a14="http://schemas.microsoft.com/office/drawing/2010/main" val="0"/>
@@ -1506,7 +1320,7 @@
                     </pic:cNvPicPr>
                   </pic:nvPicPr>
                   <pic:blipFill>
-                    <a:blip r:embed="rId14">
+                    <a:blip r:embed="rId13">
                       <a:extLst>
                         <a:ext uri="{28A0092B-C50C-407E-A947-70E740481C1C}">
                           <a14:useLocalDpi xmlns:a14="http://schemas.microsoft.com/office/drawing/2010/main" val="0"/>
@@ -1647,7 +1461,7 @@
                     </pic:cNvPicPr>
                   </pic:nvPicPr>
                   <pic:blipFill>
-                    <a:blip r:embed="rId15" cstate="print">
+                    <a:blip r:embed="rId14" cstate="print">
                       <a:extLst>
                         <a:ext uri="{28A0092B-C50C-407E-A947-70E740481C1C}">
                           <a14:useLocalDpi xmlns:a14="http://schemas.microsoft.com/office/drawing/2010/main" val="0"/>
@@ -1728,7 +1542,7 @@
                     </pic:cNvPicPr>
                   </pic:nvPicPr>
                   <pic:blipFill>
-                    <a:blip r:embed="rId16">
+                    <a:blip r:embed="rId15">
                       <a:extLst>
                         <a:ext uri="{28A0092B-C50C-407E-A947-70E740481C1C}">
                           <a14:useLocalDpi xmlns:a14="http://schemas.microsoft.com/office/drawing/2010/main" val="0"/>
@@ -1787,7 +1601,7 @@
                     </pic:cNvPicPr>
                   </pic:nvPicPr>
                   <pic:blipFill>
-                    <a:blip r:embed="rId17">
+                    <a:blip r:embed="rId16">
                       <a:extLst>
                         <a:ext uri="{28A0092B-C50C-407E-A947-70E740481C1C}">
                           <a14:useLocalDpi xmlns:a14="http://schemas.microsoft.com/office/drawing/2010/main" val="0"/>
@@ -1863,41 +1677,69 @@
           <w:sz w:val="24"/>
           <w:szCs w:val="24"/>
         </w:rPr>
-        <w:lastRenderedPageBreak/>
-        <w:t>Теперь исследуем влияние гиперпараметров:</w:t>
+        <w:t xml:space="preserve">Теперь исследуем влияние </w:t>
+      </w:r>
+      <w:proofErr w:type="spellStart"/>
+      <w:r>
+        <w:rPr>
+          <w:rFonts w:ascii="Times New Roman" w:hAnsi="Times New Roman"/>
+          <w:sz w:val="24"/>
+          <w:szCs w:val="24"/>
+        </w:rPr>
+        <w:t>гиперпараметров</w:t>
+      </w:r>
+      <w:proofErr w:type="spellEnd"/>
+      <w:r>
+        <w:rPr>
+          <w:rFonts w:ascii="Times New Roman" w:hAnsi="Times New Roman"/>
+          <w:sz w:val="24"/>
+          <w:szCs w:val="24"/>
+        </w:rPr>
+        <w:t>:</w:t>
       </w:r>
     </w:p>
     <w:p>
       <w:pPr>
         <w:spacing w:after="0"/>
+        <w:rPr>
+          <w:rFonts w:ascii="Times New Roman" w:hAnsi="Times New Roman"/>
+          <w:sz w:val="24"/>
+          <w:szCs w:val="24"/>
+        </w:rPr>
+      </w:pPr>
+      <w:proofErr w:type="spellStart"/>
+      <w:r>
         <w:rPr>
           <w:rFonts w:ascii="Times New Roman" w:hAnsi="Times New Roman"/>
           <w:sz w:val="24"/>
           <w:szCs w:val="24"/>
           <w:lang w:val="en-US"/>
         </w:rPr>
-      </w:pPr>
+        <w:t>Softmax</w:t>
+      </w:r>
+      <w:proofErr w:type="spellEnd"/>
       <w:r>
         <w:rPr>
           <w:rFonts w:ascii="Times New Roman" w:hAnsi="Times New Roman"/>
           <w:sz w:val="24"/>
           <w:szCs w:val="24"/>
+        </w:rPr>
+        <w:t>:</w:t>
+      </w:r>
+    </w:p>
+    <w:p>
+      <w:pPr>
+        <w:spacing w:after="0"/>
+        <w:rPr>
+          <w:noProof/>
           <w:lang w:val="en-US"/>
         </w:rPr>
-        <w:t>Softmax:</w:t>
-      </w:r>
-    </w:p>
-    <w:p>
-      <w:pPr>
-        <w:spacing w:after="0"/>
-        <w:rPr>
-          <w:noProof/>
-        </w:rPr>
-      </w:pPr>
-      <w:r>
-        <w:rPr>
-          <w:noProof/>
-        </w:rPr>
+      </w:pPr>
+      <w:r>
+        <w:rPr>
+          <w:noProof/>
+        </w:rPr>
+        <w:lastRenderedPageBreak/>
         <w:drawing>
           <wp:inline distT="0" distB="0" distL="0" distR="0" wp14:anchorId="0B21B898" wp14:editId="22B96093">
             <wp:extent cx="2827020" cy="2034540"/>
@@ -1916,7 +1758,7 @@
                     </pic:cNvPicPr>
                   </pic:nvPicPr>
                   <pic:blipFill>
-                    <a:blip r:embed="rId18">
+                    <a:blip r:embed="rId17">
                       <a:extLst>
                         <a:ext uri="{28A0092B-C50C-407E-A947-70E740481C1C}">
                           <a14:useLocalDpi xmlns:a14="http://schemas.microsoft.com/office/drawing/2010/main" val="0"/>
@@ -1950,6 +1792,7 @@
       <w:r>
         <w:rPr>
           <w:noProof/>
+          <w:lang w:val="en-US"/>
         </w:rPr>
         <w:t xml:space="preserve"> </w:t>
       </w:r>
@@ -1975,7 +1818,7 @@
                     </pic:cNvPicPr>
                   </pic:nvPicPr>
                   <pic:blipFill>
-                    <a:blip r:embed="rId19">
+                    <a:blip r:embed="rId18">
                       <a:extLst>
                         <a:ext uri="{28A0092B-C50C-407E-A947-70E740481C1C}">
                           <a14:useLocalDpi xmlns:a14="http://schemas.microsoft.com/office/drawing/2010/main" val="0"/>
@@ -2012,6 +1855,7 @@
         <w:spacing w:after="0"/>
         <w:rPr>
           <w:noProof/>
+          <w:lang w:val="en-US"/>
         </w:rPr>
       </w:pPr>
     </w:p>
@@ -2025,6 +1869,7 @@
           <w:lang w:val="en-US"/>
         </w:rPr>
       </w:pPr>
+      <w:proofErr w:type="spellStart"/>
       <w:r>
         <w:rPr>
           <w:rFonts w:ascii="Times New Roman" w:hAnsi="Times New Roman"/>
@@ -2032,7 +1877,17 @@
           <w:szCs w:val="24"/>
           <w:lang w:val="en-US"/>
         </w:rPr>
-        <w:t>Relu:</w:t>
+        <w:t>Relu</w:t>
+      </w:r>
+      <w:proofErr w:type="spellEnd"/>
+      <w:r>
+        <w:rPr>
+          <w:rFonts w:ascii="Times New Roman" w:hAnsi="Times New Roman"/>
+          <w:sz w:val="24"/>
+          <w:szCs w:val="24"/>
+          <w:lang w:val="en-US"/>
+        </w:rPr>
+        <w:t>:</w:t>
       </w:r>
     </w:p>
     <w:p>
@@ -2040,6 +1895,7 @@
         <w:spacing w:after="0"/>
         <w:rPr>
           <w:noProof/>
+          <w:lang w:val="en-US"/>
         </w:rPr>
       </w:pPr>
       <w:r>
@@ -2064,7 +1920,7 @@
                     </pic:cNvPicPr>
                   </pic:nvPicPr>
                   <pic:blipFill>
-                    <a:blip r:embed="rId20">
+                    <a:blip r:embed="rId19">
                       <a:extLst>
                         <a:ext uri="{28A0092B-C50C-407E-A947-70E740481C1C}">
                           <a14:useLocalDpi xmlns:a14="http://schemas.microsoft.com/office/drawing/2010/main" val="0"/>
@@ -2098,6 +1954,7 @@
       <w:r>
         <w:rPr>
           <w:noProof/>
+          <w:lang w:val="en-US"/>
         </w:rPr>
         <w:t xml:space="preserve"> </w:t>
       </w:r>
@@ -2123,7 +1980,7 @@
                     </pic:cNvPicPr>
                   </pic:nvPicPr>
                   <pic:blipFill>
-                    <a:blip r:embed="rId21">
+                    <a:blip r:embed="rId20">
                       <a:extLst>
                         <a:ext uri="{28A0092B-C50C-407E-A947-70E740481C1C}">
                           <a14:useLocalDpi xmlns:a14="http://schemas.microsoft.com/office/drawing/2010/main" val="0"/>
@@ -2160,6 +2017,7 @@
         <w:spacing w:after="0"/>
         <w:rPr>
           <w:noProof/>
+          <w:lang w:val="en-US"/>
         </w:rPr>
       </w:pPr>
     </w:p>
@@ -2194,6 +2052,7 @@
         <w:spacing w:after="0"/>
         <w:rPr>
           <w:noProof/>
+          <w:lang w:val="en-US"/>
         </w:rPr>
       </w:pPr>
       <w:r>
@@ -2218,7 +2077,7 @@
                     </pic:cNvPicPr>
                   </pic:nvPicPr>
                   <pic:blipFill>
-                    <a:blip r:embed="rId22">
+                    <a:blip r:embed="rId21">
                       <a:extLst>
                         <a:ext uri="{28A0092B-C50C-407E-A947-70E740481C1C}">
                           <a14:useLocalDpi xmlns:a14="http://schemas.microsoft.com/office/drawing/2010/main" val="0"/>
@@ -2252,6 +2111,7 @@
       <w:r>
         <w:rPr>
           <w:noProof/>
+          <w:lang w:val="en-US"/>
         </w:rPr>
         <w:t xml:space="preserve"> </w:t>
       </w:r>
@@ -2277,7 +2137,7 @@
                     </pic:cNvPicPr>
                   </pic:nvPicPr>
                   <pic:blipFill>
-                    <a:blip r:embed="rId23">
+                    <a:blip r:embed="rId22">
                       <a:extLst>
                         <a:ext uri="{28A0092B-C50C-407E-A947-70E740481C1C}">
                           <a14:useLocalDpi xmlns:a14="http://schemas.microsoft.com/office/drawing/2010/main" val="0"/>
@@ -2311,12 +2171,14 @@
       <w:r>
         <w:rPr>
           <w:noProof/>
+          <w:lang w:val="en-US"/>
         </w:rPr>
         <w:br/>
       </w:r>
       <w:r>
         <w:rPr>
           <w:noProof/>
+          <w:lang w:val="en-US"/>
         </w:rPr>
         <w:br/>
       </w:r>
@@ -2325,11 +2187,13 @@
       <w:pPr>
         <w:rPr>
           <w:noProof/>
-        </w:rPr>
-      </w:pPr>
-      <w:r>
-        <w:rPr>
-          <w:noProof/>
+          <w:lang w:val="en-US"/>
+        </w:rPr>
+      </w:pPr>
+      <w:r>
+        <w:rPr>
+          <w:noProof/>
+          <w:lang w:val="en-US"/>
         </w:rPr>
         <w:br w:type="page"/>
       </w:r>
@@ -2337,14 +2201,6 @@
     <w:p>
       <w:pPr>
         <w:spacing w:after="0"/>
-        <w:rPr>
-          <w:rFonts w:ascii="Times New Roman" w:hAnsi="Times New Roman"/>
-          <w:noProof/>
-          <w:sz w:val="24"/>
-          <w:szCs w:val="24"/>
-        </w:rPr>
-      </w:pPr>
-      <w:r>
         <w:rPr>
           <w:rFonts w:ascii="Times New Roman" w:hAnsi="Times New Roman"/>
           <w:noProof/>
@@ -2352,14 +2208,25 @@
           <w:szCs w:val="24"/>
           <w:lang w:val="en-US"/>
         </w:rPr>
-        <w:t>Linear</w:t>
-      </w:r>
+      </w:pPr>
       <w:r>
         <w:rPr>
           <w:rFonts w:ascii="Times New Roman" w:hAnsi="Times New Roman"/>
           <w:noProof/>
           <w:sz w:val="24"/>
           <w:szCs w:val="24"/>
+          <w:lang w:val="en-US"/>
+        </w:rPr>
+        <w:lastRenderedPageBreak/>
+        <w:t>Linear</w:t>
+      </w:r>
+      <w:r>
+        <w:rPr>
+          <w:rFonts w:ascii="Times New Roman" w:hAnsi="Times New Roman"/>
+          <w:noProof/>
+          <w:sz w:val="24"/>
+          <w:szCs w:val="24"/>
+          <w:lang w:val="en-US"/>
         </w:rPr>
         <w:t>:</w:t>
       </w:r>
@@ -2371,6 +2238,7 @@
           <w:rFonts w:ascii="Times New Roman" w:hAnsi="Times New Roman"/>
           <w:sz w:val="24"/>
           <w:szCs w:val="24"/>
+          <w:lang w:val="en-US"/>
         </w:rPr>
       </w:pPr>
       <w:r>
@@ -2395,7 +2263,7 @@
                     </pic:cNvPicPr>
                   </pic:nvPicPr>
                   <pic:blipFill>
-                    <a:blip r:embed="rId24">
+                    <a:blip r:embed="rId23">
                       <a:extLst>
                         <a:ext uri="{28A0092B-C50C-407E-A947-70E740481C1C}">
                           <a14:useLocalDpi xmlns:a14="http://schemas.microsoft.com/office/drawing/2010/main" val="0"/>
@@ -2429,6 +2297,7 @@
       <w:r>
         <w:rPr>
           <w:noProof/>
+          <w:lang w:val="en-US"/>
         </w:rPr>
         <w:t xml:space="preserve"> </w:t>
       </w:r>
@@ -2454,7 +2323,7 @@
                     </pic:cNvPicPr>
                   </pic:nvPicPr>
                   <pic:blipFill>
-                    <a:blip r:embed="rId25">
+                    <a:blip r:embed="rId24">
                       <a:extLst>
                         <a:ext uri="{28A0092B-C50C-407E-A947-70E740481C1C}">
                           <a14:useLocalDpi xmlns:a14="http://schemas.microsoft.com/office/drawing/2010/main" val="0"/>
@@ -2493,6 +2362,7 @@
           <w:rFonts w:ascii="Times New Roman" w:hAnsi="Times New Roman"/>
           <w:sz w:val="24"/>
           <w:szCs w:val="24"/>
+          <w:lang w:val="en-US"/>
         </w:rPr>
       </w:pPr>
     </w:p>
@@ -2512,7 +2382,7 @@
           <w:sz w:val="24"/>
           <w:szCs w:val="24"/>
         </w:rPr>
-        <w:t xml:space="preserve">Теперь исследуем </w:t>
+        <w:t>Теперь</w:t>
       </w:r>
       <w:r>
         <w:rPr>
@@ -2521,7 +2391,7 @@
           <w:szCs w:val="24"/>
           <w:lang w:val="en-US"/>
         </w:rPr>
-        <w:t>Regularization</w:t>
+        <w:t xml:space="preserve"> </w:t>
       </w:r>
       <w:r>
         <w:rPr>
@@ -2529,7 +2399,7 @@
           <w:sz w:val="24"/>
           <w:szCs w:val="24"/>
         </w:rPr>
-        <w:t xml:space="preserve"> </w:t>
+        <w:t>исследуем</w:t>
       </w:r>
       <w:r>
         <w:rPr>
@@ -2538,19 +2408,17 @@
           <w:szCs w:val="24"/>
           <w:lang w:val="en-US"/>
         </w:rPr>
-        <w:t>L2:</w:t>
-      </w:r>
-    </w:p>
-    <w:p>
-      <w:pPr>
-        <w:spacing w:after="0"/>
+        <w:t xml:space="preserve"> </w:t>
+      </w:r>
+      <w:r>
         <w:rPr>
           <w:rFonts w:ascii="Times New Roman" w:hAnsi="Times New Roman"/>
           <w:sz w:val="24"/>
           <w:szCs w:val="24"/>
           <w:lang w:val="en-US"/>
         </w:rPr>
-      </w:pPr>
+        <w:t>Regularization</w:t>
+      </w:r>
       <w:r>
         <w:rPr>
           <w:rFonts w:ascii="Times New Roman" w:hAnsi="Times New Roman"/>
@@ -2558,6 +2426,35 @@
           <w:szCs w:val="24"/>
           <w:lang w:val="en-US"/>
         </w:rPr>
+        <w:t xml:space="preserve"> </w:t>
+      </w:r>
+      <w:r>
+        <w:rPr>
+          <w:rFonts w:ascii="Times New Roman" w:hAnsi="Times New Roman"/>
+          <w:sz w:val="24"/>
+          <w:szCs w:val="24"/>
+          <w:lang w:val="en-US"/>
+        </w:rPr>
+        <w:t>L2:</w:t>
+      </w:r>
+    </w:p>
+    <w:p>
+      <w:pPr>
+        <w:spacing w:after="0"/>
+        <w:rPr>
+          <w:rFonts w:ascii="Times New Roman" w:hAnsi="Times New Roman"/>
+          <w:sz w:val="24"/>
+          <w:szCs w:val="24"/>
+          <w:lang w:val="en-US"/>
+        </w:rPr>
+      </w:pPr>
+      <w:r>
+        <w:rPr>
+          <w:rFonts w:ascii="Times New Roman" w:hAnsi="Times New Roman"/>
+          <w:sz w:val="24"/>
+          <w:szCs w:val="24"/>
+          <w:lang w:val="en-US"/>
+        </w:rPr>
         <w:t>-0.1</w:t>
       </w:r>
     </w:p>
@@ -2566,6 +2463,7 @@
         <w:spacing w:after="0"/>
         <w:rPr>
           <w:noProof/>
+          <w:lang w:val="en-US"/>
         </w:rPr>
       </w:pPr>
       <w:r>
@@ -2590,7 +2488,7 @@
                     </pic:cNvPicPr>
                   </pic:nvPicPr>
                   <pic:blipFill>
-                    <a:blip r:embed="rId26">
+                    <a:blip r:embed="rId25">
                       <a:extLst>
                         <a:ext uri="{28A0092B-C50C-407E-A947-70E740481C1C}">
                           <a14:useLocalDpi xmlns:a14="http://schemas.microsoft.com/office/drawing/2010/main" val="0"/>
@@ -2624,6 +2522,7 @@
       <w:r>
         <w:rPr>
           <w:noProof/>
+          <w:lang w:val="en-US"/>
         </w:rPr>
         <w:t xml:space="preserve"> </w:t>
       </w:r>
@@ -2649,7 +2548,7 @@
                     </pic:cNvPicPr>
                   </pic:nvPicPr>
                   <pic:blipFill>
-                    <a:blip r:embed="rId27">
+                    <a:blip r:embed="rId26">
                       <a:extLst>
                         <a:ext uri="{28A0092B-C50C-407E-A947-70E740481C1C}">
                           <a14:useLocalDpi xmlns:a14="http://schemas.microsoft.com/office/drawing/2010/main" val="0"/>
@@ -2686,6 +2585,7 @@
         <w:spacing w:after="0"/>
         <w:rPr>
           <w:noProof/>
+          <w:lang w:val="en-US"/>
         </w:rPr>
       </w:pPr>
     </w:p>
@@ -2734,7 +2634,7 @@
                     </pic:cNvPicPr>
                   </pic:nvPicPr>
                   <pic:blipFill>
-                    <a:blip r:embed="rId28">
+                    <a:blip r:embed="rId27">
                       <a:extLst>
                         <a:ext uri="{28A0092B-C50C-407E-A947-70E740481C1C}">
                           <a14:useLocalDpi xmlns:a14="http://schemas.microsoft.com/office/drawing/2010/main" val="0"/>
@@ -2793,7 +2693,7 @@
                     </pic:cNvPicPr>
                   </pic:nvPicPr>
                   <pic:blipFill>
-                    <a:blip r:embed="rId29">
+                    <a:blip r:embed="rId28">
                       <a:extLst>
                         <a:ext uri="{28A0092B-C50C-407E-A947-70E740481C1C}">
                           <a14:useLocalDpi xmlns:a14="http://schemas.microsoft.com/office/drawing/2010/main" val="0"/>
@@ -2877,6 +2777,7 @@
           <w:noProof/>
           <w:lang w:val="en-US"/>
         </w:rPr>
+        <w:lastRenderedPageBreak/>
         <w:t>0.0005</w:t>
       </w:r>
     </w:p>
@@ -2909,7 +2810,7 @@
                     </pic:cNvPicPr>
                   </pic:nvPicPr>
                   <pic:blipFill>
-                    <a:blip r:embed="rId30">
+                    <a:blip r:embed="rId29">
                       <a:extLst>
                         <a:ext uri="{28A0092B-C50C-407E-A947-70E740481C1C}">
                           <a14:useLocalDpi xmlns:a14="http://schemas.microsoft.com/office/drawing/2010/main" val="0"/>
@@ -2968,7 +2869,7 @@
                     </pic:cNvPicPr>
                   </pic:nvPicPr>
                   <pic:blipFill>
-                    <a:blip r:embed="rId31">
+                    <a:blip r:embed="rId30">
                       <a:extLst>
                         <a:ext uri="{28A0092B-C50C-407E-A947-70E740481C1C}">
                           <a14:useLocalDpi xmlns:a14="http://schemas.microsoft.com/office/drawing/2010/main" val="0"/>
@@ -3053,7 +2954,7 @@
                     </pic:cNvPicPr>
                   </pic:nvPicPr>
                   <pic:blipFill>
-                    <a:blip r:embed="rId32">
+                    <a:blip r:embed="rId31">
                       <a:extLst>
                         <a:ext uri="{28A0092B-C50C-407E-A947-70E740481C1C}">
                           <a14:useLocalDpi xmlns:a14="http://schemas.microsoft.com/office/drawing/2010/main" val="0"/>
@@ -3112,7 +3013,7 @@
                     </pic:cNvPicPr>
                   </pic:nvPicPr>
                   <pic:blipFill>
-                    <a:blip r:embed="rId33">
+                    <a:blip r:embed="rId32">
                       <a:extLst>
                         <a:ext uri="{28A0092B-C50C-407E-A947-70E740481C1C}">
                           <a14:useLocalDpi xmlns:a14="http://schemas.microsoft.com/office/drawing/2010/main" val="0"/>
@@ -3197,7 +3098,7 @@
                     </pic:cNvPicPr>
                   </pic:nvPicPr>
                   <pic:blipFill>
-                    <a:blip r:embed="rId34">
+                    <a:blip r:embed="rId33">
                       <a:extLst>
                         <a:ext uri="{28A0092B-C50C-407E-A947-70E740481C1C}">
                           <a14:useLocalDpi xmlns:a14="http://schemas.microsoft.com/office/drawing/2010/main" val="0"/>
@@ -3256,7 +3157,7 @@
                     </pic:cNvPicPr>
                   </pic:nvPicPr>
                   <pic:blipFill>
-                    <a:blip r:embed="rId35">
+                    <a:blip r:embed="rId34">
                       <a:extLst>
                         <a:ext uri="{28A0092B-C50C-407E-A947-70E740481C1C}">
                           <a14:useLocalDpi xmlns:a14="http://schemas.microsoft.com/office/drawing/2010/main" val="0"/>
@@ -3318,6 +3219,7 @@
           <w:szCs w:val="24"/>
           <w:lang w:val="en-US"/>
         </w:rPr>
+        <w:lastRenderedPageBreak/>
         <w:t>0.01</w:t>
       </w:r>
     </w:p>
@@ -3350,7 +3252,7 @@
                     </pic:cNvPicPr>
                   </pic:nvPicPr>
                   <pic:blipFill>
-                    <a:blip r:embed="rId36">
+                    <a:blip r:embed="rId35">
                       <a:extLst>
                         <a:ext uri="{28A0092B-C50C-407E-A947-70E740481C1C}">
                           <a14:useLocalDpi xmlns:a14="http://schemas.microsoft.com/office/drawing/2010/main" val="0"/>
@@ -3409,7 +3311,7 @@
                     </pic:cNvPicPr>
                   </pic:nvPicPr>
                   <pic:blipFill>
-                    <a:blip r:embed="rId37">
+                    <a:blip r:embed="rId36">
                       <a:extLst>
                         <a:ext uri="{28A0092B-C50C-407E-A947-70E740481C1C}">
                           <a14:useLocalDpi xmlns:a14="http://schemas.microsoft.com/office/drawing/2010/main" val="0"/>
@@ -3492,7 +3394,7 @@
                     </pic:cNvPicPr>
                   </pic:nvPicPr>
                   <pic:blipFill>
-                    <a:blip r:embed="rId38">
+                    <a:blip r:embed="rId37">
                       <a:extLst>
                         <a:ext uri="{28A0092B-C50C-407E-A947-70E740481C1C}">
                           <a14:useLocalDpi xmlns:a14="http://schemas.microsoft.com/office/drawing/2010/main" val="0"/>
@@ -3551,7 +3453,7 @@
                     </pic:cNvPicPr>
                   </pic:nvPicPr>
                   <pic:blipFill>
-                    <a:blip r:embed="rId39">
+                    <a:blip r:embed="rId38">
                       <a:extLst>
                         <a:ext uri="{28A0092B-C50C-407E-A947-70E740481C1C}">
                           <a14:useLocalDpi xmlns:a14="http://schemas.microsoft.com/office/drawing/2010/main" val="0"/>
@@ -3639,7 +3541,7 @@
                     </pic:cNvPicPr>
                   </pic:nvPicPr>
                   <pic:blipFill>
-                    <a:blip r:embed="rId40">
+                    <a:blip r:embed="rId39">
                       <a:extLst>
                         <a:ext uri="{28A0092B-C50C-407E-A947-70E740481C1C}">
                           <a14:useLocalDpi xmlns:a14="http://schemas.microsoft.com/office/drawing/2010/main" val="0"/>
@@ -3698,7 +3600,7 @@
                     </pic:cNvPicPr>
                   </pic:nvPicPr>
                   <pic:blipFill>
-                    <a:blip r:embed="rId41">
+                    <a:blip r:embed="rId40">
                       <a:extLst>
                         <a:ext uri="{28A0092B-C50C-407E-A947-70E740481C1C}">
                           <a14:useLocalDpi xmlns:a14="http://schemas.microsoft.com/office/drawing/2010/main" val="0"/>
@@ -3750,6 +3652,33 @@
       <w:pPr>
         <w:ind w:firstLine="708"/>
         <w:rPr>
+          <w:sz w:val="28"/>
+          <w:szCs w:val="28"/>
+        </w:rPr>
+      </w:pPr>
+      <w:r>
+        <w:rPr>
+          <w:sz w:val="28"/>
+          <w:szCs w:val="28"/>
+        </w:rPr>
+        <w:t>В ходе выполнения данной лабораторной работы я</w:t>
+      </w:r>
+      <w:r>
+        <w:rPr>
+          <w:sz w:val="28"/>
+          <w:szCs w:val="28"/>
+        </w:rPr>
+        <w:t>:</w:t>
+      </w:r>
+    </w:p>
+    <w:p>
+      <w:pPr>
+        <w:pStyle w:val="a4"/>
+        <w:numPr>
+          <w:ilvl w:val="0"/>
+          <w:numId w:val="36"/>
+        </w:numPr>
+        <w:rPr>
           <w:sz w:val="32"/>
           <w:szCs w:val="32"/>
         </w:rPr>
@@ -3759,7 +3688,91 @@
           <w:sz w:val="28"/>
           <w:szCs w:val="28"/>
         </w:rPr>
-        <w:t>В ходе выполнения данной лабораторной работы я изучил обычные нейронные сети, как они устроены, а также как влияют различные параметры и функции(loss, batch size, learn rate, regularization L1 and L2, функции активации, количество эпох, количество нейроной на каждом слое) на результаты достоверности получаемой нейронной сети.</w:t>
+        <w:t xml:space="preserve">изучил </w:t>
+      </w:r>
+      <w:r>
+        <w:rPr>
+          <w:sz w:val="28"/>
+          <w:szCs w:val="28"/>
+        </w:rPr>
+        <w:t>влияние</w:t>
+      </w:r>
+      <w:r>
+        <w:rPr>
+          <w:sz w:val="28"/>
+          <w:szCs w:val="28"/>
+        </w:rPr>
+        <w:t xml:space="preserve"> различны</w:t>
+      </w:r>
+      <w:r>
+        <w:rPr>
+          <w:sz w:val="28"/>
+          <w:szCs w:val="28"/>
+        </w:rPr>
+        <w:t>х</w:t>
+      </w:r>
+      <w:r>
+        <w:rPr>
+          <w:sz w:val="28"/>
+          <w:szCs w:val="28"/>
+        </w:rPr>
+        <w:t xml:space="preserve"> параметр</w:t>
+      </w:r>
+      <w:r>
+        <w:rPr>
+          <w:sz w:val="28"/>
+          <w:szCs w:val="28"/>
+        </w:rPr>
+        <w:t>ов</w:t>
+      </w:r>
+      <w:r>
+        <w:rPr>
+          <w:sz w:val="28"/>
+          <w:szCs w:val="28"/>
+        </w:rPr>
+        <w:t>, функции активации, количество эпох</w:t>
+      </w:r>
+      <w:r>
+        <w:rPr>
+          <w:sz w:val="28"/>
+          <w:szCs w:val="28"/>
+        </w:rPr>
+        <w:t>,</w:t>
+      </w:r>
+      <w:r>
+        <w:rPr>
+          <w:sz w:val="28"/>
+          <w:szCs w:val="28"/>
+        </w:rPr>
+        <w:t xml:space="preserve"> количество </w:t>
+      </w:r>
+      <w:r>
+        <w:rPr>
+          <w:sz w:val="28"/>
+          <w:szCs w:val="28"/>
+        </w:rPr>
+        <w:t>нейронов</w:t>
+      </w:r>
+      <w:r>
+        <w:rPr>
+          <w:sz w:val="28"/>
+          <w:szCs w:val="28"/>
+        </w:rPr>
+        <w:t xml:space="preserve"> на каждом слое</w:t>
+      </w:r>
+      <w:r>
+        <w:rPr>
+          <w:sz w:val="28"/>
+          <w:szCs w:val="28"/>
+        </w:rPr>
+        <w:t xml:space="preserve"> и так далее </w:t>
+      </w:r>
+      <w:r>
+        <w:rPr>
+          <w:sz w:val="28"/>
+          <w:szCs w:val="28"/>
+        </w:rPr>
+        <w:t>на результаты достоверности получаемой нейронной сети.</w:t>
       </w:r>
     </w:p>
     <w:sectPr>
@@ -6293,6 +6306,119 @@
     </w:lvl>
   </w:abstractNum>
   <w:abstractNum w:abstractNumId="23" w15:restartNumberingAfterBreak="0">
+    <w:nsid w:val="4D8F335E"/>
+    <w:multiLevelType w:val="hybridMultilevel"/>
+    <w:tmpl w:val="A880AD92"/>
+    <w:lvl w:ilvl="0" w:tplc="04190001">
+      <w:start w:val="1"/>
+      <w:numFmt w:val="bullet"/>
+      <w:lvlText w:val=""/>
+      <w:lvlJc w:val="left"/>
+      <w:pPr>
+        <w:ind w:left="1428" w:hanging="360"/>
+      </w:pPr>
+      <w:rPr>
+        <w:rFonts w:ascii="Symbol" w:hAnsi="Symbol" w:hint="default"/>
+      </w:rPr>
+    </w:lvl>
+    <w:lvl w:ilvl="1" w:tplc="04190003" w:tentative="1">
+      <w:start w:val="1"/>
+      <w:numFmt w:val="bullet"/>
+      <w:lvlText w:val="o"/>
+      <w:lvlJc w:val="left"/>
+      <w:pPr>
+        <w:ind w:left="2148" w:hanging="360"/>
+      </w:pPr>
+      <w:rPr>
+        <w:rFonts w:ascii="Courier New" w:hAnsi="Courier New" w:cs="Courier New" w:hint="default"/>
+      </w:rPr>
+    </w:lvl>
+    <w:lvl w:ilvl="2" w:tplc="04190005" w:tentative="1">
+      <w:start w:val="1"/>
+      <w:numFmt w:val="bullet"/>
+      <w:lvlText w:val=""/>
+      <w:lvlJc w:val="left"/>
+      <w:pPr>
+        <w:ind w:left="2868" w:hanging="360"/>
+      </w:pPr>
+      <w:rPr>
+        <w:rFonts w:ascii="Wingdings" w:hAnsi="Wingdings" w:hint="default"/>
+      </w:rPr>
+    </w:lvl>
+    <w:lvl w:ilvl="3" w:tplc="04190001" w:tentative="1">
+      <w:start w:val="1"/>
+      <w:numFmt w:val="bullet"/>
+      <w:lvlText w:val=""/>
+      <w:lvlJc w:val="left"/>
+      <w:pPr>
+        <w:ind w:left="3588" w:hanging="360"/>
+      </w:pPr>
+      <w:rPr>
+        <w:rFonts w:ascii="Symbol" w:hAnsi="Symbol" w:hint="default"/>
+      </w:rPr>
+    </w:lvl>
+    <w:lvl w:ilvl="4" w:tplc="04190003" w:tentative="1">
+      <w:start w:val="1"/>
+      <w:numFmt w:val="bullet"/>
+      <w:lvlText w:val="o"/>
+      <w:lvlJc w:val="left"/>
+      <w:pPr>
+        <w:ind w:left="4308" w:hanging="360"/>
+      </w:pPr>
+      <w:rPr>
+        <w:rFonts w:ascii="Courier New" w:hAnsi="Courier New" w:cs="Courier New" w:hint="default"/>
+      </w:rPr>
+    </w:lvl>
+    <w:lvl w:ilvl="5" w:tplc="04190005" w:tentative="1">
+      <w:start w:val="1"/>
+      <w:numFmt w:val="bullet"/>
+      <w:lvlText w:val=""/>
+      <w:lvlJc w:val="left"/>
+      <w:pPr>
+        <w:ind w:left="5028" w:hanging="360"/>
+      </w:pPr>
+      <w:rPr>
+        <w:rFonts w:ascii="Wingdings" w:hAnsi="Wingdings" w:hint="default"/>
+      </w:rPr>
+    </w:lvl>
+    <w:lvl w:ilvl="6" w:tplc="04190001" w:tentative="1">
+      <w:start w:val="1"/>
+      <w:numFmt w:val="bullet"/>
+      <w:lvlText w:val=""/>
+      <w:lvlJc w:val="left"/>
+      <w:pPr>
+        <w:ind w:left="5748" w:hanging="360"/>
+      </w:pPr>
+      <w:rPr>
+        <w:rFonts w:ascii="Symbol" w:hAnsi="Symbol" w:hint="default"/>
+      </w:rPr>
+    </w:lvl>
+    <w:lvl w:ilvl="7" w:tplc="04190003" w:tentative="1">
+      <w:start w:val="1"/>
+      <w:numFmt w:val="bullet"/>
+      <w:lvlText w:val="o"/>
+      <w:lvlJc w:val="left"/>
+      <w:pPr>
+        <w:ind w:left="6468" w:hanging="360"/>
+      </w:pPr>
+      <w:rPr>
+        <w:rFonts w:ascii="Courier New" w:hAnsi="Courier New" w:cs="Courier New" w:hint="default"/>
+      </w:rPr>
+    </w:lvl>
+    <w:lvl w:ilvl="8" w:tplc="04190005" w:tentative="1">
+      <w:start w:val="1"/>
+      <w:numFmt w:val="bullet"/>
+      <w:lvlText w:val=""/>
+      <w:lvlJc w:val="left"/>
+      <w:pPr>
+        <w:ind w:left="7188" w:hanging="360"/>
+      </w:pPr>
+      <w:rPr>
+        <w:rFonts w:ascii="Wingdings" w:hAnsi="Wingdings" w:hint="default"/>
+      </w:rPr>
+    </w:lvl>
+  </w:abstractNum>
+  <w:abstractNum w:abstractNumId="24" w15:restartNumberingAfterBreak="0">
     <w:nsid w:val="5EC32E83"/>
     <w:multiLevelType w:val="multilevel"/>
     <w:tmpl w:val="29C82BD8"/>
@@ -6405,7 +6531,7 @@
       </w:pPr>
     </w:lvl>
   </w:abstractNum>
-  <w:abstractNum w:abstractNumId="24" w15:restartNumberingAfterBreak="0">
+  <w:abstractNum w:abstractNumId="25" w15:restartNumberingAfterBreak="0">
     <w:nsid w:val="61F665E0"/>
     <w:multiLevelType w:val="hybridMultilevel"/>
     <w:tmpl w:val="4462BA14"/>
@@ -6491,7 +6617,7 @@
       </w:pPr>
     </w:lvl>
   </w:abstractNum>
-  <w:abstractNum w:abstractNumId="25" w15:restartNumberingAfterBreak="0">
+  <w:abstractNum w:abstractNumId="26" w15:restartNumberingAfterBreak="0">
     <w:nsid w:val="620F2D2E"/>
     <w:multiLevelType w:val="hybridMultilevel"/>
     <w:tmpl w:val="EEC481AE"/>
@@ -6604,7 +6730,7 @@
       </w:rPr>
     </w:lvl>
   </w:abstractNum>
-  <w:abstractNum w:abstractNumId="26" w15:restartNumberingAfterBreak="0">
+  <w:abstractNum w:abstractNumId="27" w15:restartNumberingAfterBreak="0">
     <w:nsid w:val="62523F4F"/>
     <w:multiLevelType w:val="hybridMultilevel"/>
     <w:tmpl w:val="1188D388"/>
@@ -6717,7 +6843,7 @@
       </w:rPr>
     </w:lvl>
   </w:abstractNum>
-  <w:abstractNum w:abstractNumId="27" w15:restartNumberingAfterBreak="0">
+  <w:abstractNum w:abstractNumId="28" w15:restartNumberingAfterBreak="0">
     <w:nsid w:val="645137E9"/>
     <w:multiLevelType w:val="hybridMultilevel"/>
     <w:tmpl w:val="6C28B398"/>
@@ -6830,7 +6956,7 @@
       </w:rPr>
     </w:lvl>
   </w:abstractNum>
-  <w:abstractNum w:abstractNumId="28" w15:restartNumberingAfterBreak="0">
+  <w:abstractNum w:abstractNumId="29" w15:restartNumberingAfterBreak="0">
     <w:nsid w:val="65F40C36"/>
     <w:multiLevelType w:val="hybridMultilevel"/>
     <w:tmpl w:val="5ABAFC4E"/>
@@ -6943,7 +7069,7 @@
       </w:rPr>
     </w:lvl>
   </w:abstractNum>
-  <w:abstractNum w:abstractNumId="29" w15:restartNumberingAfterBreak="0">
+  <w:abstractNum w:abstractNumId="30" w15:restartNumberingAfterBreak="0">
     <w:nsid w:val="69C57340"/>
     <w:multiLevelType w:val="multilevel"/>
     <w:tmpl w:val="4C12DCB2"/>
@@ -7092,7 +7218,7 @@
       </w:rPr>
     </w:lvl>
   </w:abstractNum>
-  <w:abstractNum w:abstractNumId="30" w15:restartNumberingAfterBreak="0">
+  <w:abstractNum w:abstractNumId="31" w15:restartNumberingAfterBreak="0">
     <w:nsid w:val="6F431BEB"/>
     <w:multiLevelType w:val="hybridMultilevel"/>
     <w:tmpl w:val="67B89BFA"/>
@@ -7178,7 +7304,7 @@
       </w:pPr>
     </w:lvl>
   </w:abstractNum>
-  <w:abstractNum w:abstractNumId="31" w15:restartNumberingAfterBreak="0">
+  <w:abstractNum w:abstractNumId="32" w15:restartNumberingAfterBreak="0">
     <w:nsid w:val="72E62FF4"/>
     <w:multiLevelType w:val="hybridMultilevel"/>
     <w:tmpl w:val="4D148FEA"/>
@@ -7291,7 +7417,7 @@
       </w:rPr>
     </w:lvl>
   </w:abstractNum>
-  <w:abstractNum w:abstractNumId="32" w15:restartNumberingAfterBreak="0">
+  <w:abstractNum w:abstractNumId="33" w15:restartNumberingAfterBreak="0">
     <w:nsid w:val="73611414"/>
     <w:multiLevelType w:val="hybridMultilevel"/>
     <w:tmpl w:val="E37EF056"/>
@@ -7404,7 +7530,7 @@
       </w:rPr>
     </w:lvl>
   </w:abstractNum>
-  <w:abstractNum w:abstractNumId="33" w15:restartNumberingAfterBreak="0">
+  <w:abstractNum w:abstractNumId="34" w15:restartNumberingAfterBreak="0">
     <w:nsid w:val="74DA136C"/>
     <w:multiLevelType w:val="multilevel"/>
     <w:tmpl w:val="79868A2C"/>
@@ -7553,7 +7679,7 @@
       </w:rPr>
     </w:lvl>
   </w:abstractNum>
-  <w:abstractNum w:abstractNumId="34" w15:restartNumberingAfterBreak="0">
+  <w:abstractNum w:abstractNumId="35" w15:restartNumberingAfterBreak="0">
     <w:nsid w:val="7C8D782A"/>
     <w:multiLevelType w:val="hybridMultilevel"/>
     <w:tmpl w:val="E088603C"/>
@@ -7667,34 +7793,34 @@
     </w:lvl>
   </w:abstractNum>
   <w:num w:numId="1" w16cid:durableId="1368992257">
-    <w:abstractNumId w:val="33"/>
+    <w:abstractNumId w:val="34"/>
   </w:num>
   <w:num w:numId="2" w16cid:durableId="2127193385">
     <w:abstractNumId w:val="3"/>
   </w:num>
   <w:num w:numId="3" w16cid:durableId="635992539">
-    <w:abstractNumId w:val="29"/>
+    <w:abstractNumId w:val="30"/>
   </w:num>
   <w:num w:numId="4" w16cid:durableId="1366099064">
     <w:abstractNumId w:val="6"/>
   </w:num>
   <w:num w:numId="5" w16cid:durableId="158428002">
-    <w:abstractNumId w:val="28"/>
+    <w:abstractNumId w:val="29"/>
   </w:num>
   <w:num w:numId="6" w16cid:durableId="887841763">
-    <w:abstractNumId w:val="31"/>
+    <w:abstractNumId w:val="32"/>
   </w:num>
   <w:num w:numId="7" w16cid:durableId="615523411">
     <w:abstractNumId w:val="21"/>
   </w:num>
   <w:num w:numId="8" w16cid:durableId="1066802617">
-    <w:abstractNumId w:val="26"/>
+    <w:abstractNumId w:val="27"/>
   </w:num>
   <w:num w:numId="9" w16cid:durableId="423574649">
     <w:abstractNumId w:val="15"/>
   </w:num>
   <w:num w:numId="10" w16cid:durableId="1144005790">
-    <w:abstractNumId w:val="25"/>
+    <w:abstractNumId w:val="26"/>
   </w:num>
   <w:num w:numId="11" w16cid:durableId="2065369682">
     <w:abstractNumId w:val="12"/>
@@ -7703,7 +7829,7 @@
     <w:abstractNumId w:val="10"/>
   </w:num>
   <w:num w:numId="13" w16cid:durableId="1529947293">
-    <w:abstractNumId w:val="30"/>
+    <w:abstractNumId w:val="31"/>
   </w:num>
   <w:num w:numId="14" w16cid:durableId="1267693824">
     <w:abstractNumId w:val="7"/>
@@ -7715,7 +7841,7 @@
     <w:abstractNumId w:val="8"/>
   </w:num>
   <w:num w:numId="17" w16cid:durableId="260141464">
-    <w:abstractNumId w:val="32"/>
+    <w:abstractNumId w:val="33"/>
   </w:num>
   <w:num w:numId="18" w16cid:durableId="759715256">
     <w:abstractNumId w:val="0"/>
@@ -7727,7 +7853,7 @@
     <w:abstractNumId w:val="14"/>
   </w:num>
   <w:num w:numId="21" w16cid:durableId="2144762188">
-    <w:abstractNumId w:val="23"/>
+    <w:abstractNumId w:val="24"/>
   </w:num>
   <w:num w:numId="22" w16cid:durableId="508105901">
     <w:abstractNumId w:val="4"/>
@@ -7748,7 +7874,7 @@
     <w:abstractNumId w:val="17"/>
   </w:num>
   <w:num w:numId="28" w16cid:durableId="1236740916">
-    <w:abstractNumId w:val="24"/>
+    <w:abstractNumId w:val="25"/>
   </w:num>
   <w:num w:numId="29" w16cid:durableId="1873834668">
     <w:abstractNumId w:val="20"/>
@@ -7757,7 +7883,7 @@
     <w:abstractNumId w:val="11"/>
   </w:num>
   <w:num w:numId="31" w16cid:durableId="1555195938">
-    <w:abstractNumId w:val="27"/>
+    <w:abstractNumId w:val="28"/>
   </w:num>
   <w:num w:numId="32" w16cid:durableId="39019958">
     <w:abstractNumId w:val="13"/>
@@ -7766,10 +7892,13 @@
     <w:abstractNumId w:val="19"/>
   </w:num>
   <w:num w:numId="34" w16cid:durableId="1422726302">
-    <w:abstractNumId w:val="34"/>
+    <w:abstractNumId w:val="35"/>
   </w:num>
   <w:num w:numId="35" w16cid:durableId="1722288796">
     <w:abstractNumId w:val="16"/>
+  </w:num>
+  <w:num w:numId="36" w16cid:durableId="1257321567">
+    <w:abstractNumId w:val="23"/>
   </w:num>
 </w:numbering>
 </file>
@@ -8200,6 +8329,7 @@
   <w:style w:type="character" w:default="1" w:styleId="a0">
     <w:name w:val="Default Paragraph Font"/>
     <w:uiPriority w:val="1"/>
+    <w:semiHidden/>
     <w:unhideWhenUsed/>
   </w:style>
   <w:style w:type="table" w:default="1" w:styleId="a1">
@@ -8703,15 +8833,6 @@
 </file>
 
 <file path=customXml/item1.xml><?xml version="1.0" encoding="utf-8"?>
-<?mso-contentType ?>
-<FormTemplates xmlns="http://schemas.microsoft.com/sharepoint/v3/contenttype/forms">
-  <Display>DocumentLibraryForm</Display>
-  <Edit>DocumentLibraryForm</Edit>
-  <New>DocumentLibraryForm</New>
-</FormTemplates>
-</file>
-
-<file path=customXml/item2.xml><?xml version="1.0" encoding="utf-8"?>
 <ct:contentTypeSchema xmlns:ct="http://schemas.microsoft.com/office/2006/metadata/contentType" xmlns:ma="http://schemas.microsoft.com/office/2006/metadata/properties/metaAttributes" ct:_="" ma:_="" ma:contentTypeName="Документ" ma:contentTypeID="0x010100FF55770C07FEAA45821617C74926F18D" ma:contentTypeVersion="4" ma:contentTypeDescription="Создание документа." ma:contentTypeScope="" ma:versionID="b4bbbe533756f87fbef423dcce08aa19">
   <xsd:schema xmlns:xsd="http://www.w3.org/2001/XMLSchema" xmlns:xs="http://www.w3.org/2001/XMLSchema" xmlns:p="http://schemas.microsoft.com/office/2006/metadata/properties" xmlns:ns3="a092e4cb-f783-4bcc-b2df-17dc3c07a1ed" targetNamespace="http://schemas.microsoft.com/office/2006/metadata/properties" ma:root="true" ma:fieldsID="8221be6ae737099ead4f7e6a6dae9491" ns3:_="">
     <xsd:import namespace="a092e4cb-f783-4bcc-b2df-17dc3c07a1ed"/>
@@ -8857,25 +8978,26 @@
 </ct:contentTypeSchema>
 </file>
 
-<file path=customXml/item3.xml><?xml version="1.0" encoding="utf-8"?>
-<b:Sources xmlns:b="http://schemas.openxmlformats.org/officeDocument/2006/bibliography" xmlns="http://schemas.openxmlformats.org/officeDocument/2006/bibliography" SelectedStyle="\APASixthEditionOfficeOnline.xsl" StyleName="APA" Version="6"/>
+<file path=customXml/item2.xml><?xml version="1.0" encoding="utf-8"?>
+<?mso-contentType ?>
+<FormTemplates xmlns="http://schemas.microsoft.com/sharepoint/v3/contenttype/forms">
+  <Display>DocumentLibraryForm</Display>
+  <Edit>DocumentLibraryForm</Edit>
+  <New>DocumentLibraryForm</New>
+</FormTemplates>
 </file>
 
-<file path=customXml/item4.xml><?xml version="1.0" encoding="utf-8"?>
+<file path=customXml/item3.xml><?xml version="1.0" encoding="utf-8"?>
 <p:properties xmlns:p="http://schemas.microsoft.com/office/2006/metadata/properties" xmlns:xsi="http://www.w3.org/2001/XMLSchema-instance" xmlns:pc="http://schemas.microsoft.com/office/infopath/2007/PartnerControls">
   <documentManagement/>
 </p:properties>
 </file>
 
-<file path=customXml/itemProps1.xml><?xml version="1.0" encoding="utf-8"?>
-<ds:datastoreItem xmlns:ds="http://schemas.openxmlformats.org/officeDocument/2006/customXml" ds:itemID="{B75315D8-ED7B-441A-8DCD-61D49F05F38F}">
-  <ds:schemaRefs>
-    <ds:schemaRef ds:uri="http://schemas.microsoft.com/sharepoint/v3/contenttype/forms"/>
-  </ds:schemaRefs>
-</ds:datastoreItem>
+<file path=customXml/item4.xml><?xml version="1.0" encoding="utf-8"?>
+<b:Sources xmlns:b="http://schemas.openxmlformats.org/officeDocument/2006/bibliography" xmlns="http://schemas.openxmlformats.org/officeDocument/2006/bibliography" SelectedStyle="\APASixthEditionOfficeOnline.xsl" StyleName="APA" Version="6"/>
 </file>
 
-<file path=customXml/itemProps2.xml><?xml version="1.0" encoding="utf-8"?>
+<file path=customXml/itemProps1.xml><?xml version="1.0" encoding="utf-8"?>
 <ds:datastoreItem xmlns:ds="http://schemas.openxmlformats.org/officeDocument/2006/customXml" ds:itemID="{9FDA5008-8161-4CDF-81FB-0E5FBAECCFE4}">
   <ds:schemaRefs>
     <ds:schemaRef ds:uri="http://schemas.microsoft.com/office/2006/metadata/contentType"/>
@@ -8893,19 +9015,27 @@
 </ds:datastoreItem>
 </file>
 
-<file path=customXml/itemProps3.xml><?xml version="1.0" encoding="utf-8"?>
-<ds:datastoreItem xmlns:ds="http://schemas.openxmlformats.org/officeDocument/2006/customXml" ds:itemID="{EDC6B559-B556-4C5E-A5FD-68EFC320B350}">
+<file path=customXml/itemProps2.xml><?xml version="1.0" encoding="utf-8"?>
+<ds:datastoreItem xmlns:ds="http://schemas.openxmlformats.org/officeDocument/2006/customXml" ds:itemID="{B75315D8-ED7B-441A-8DCD-61D49F05F38F}">
   <ds:schemaRefs>
-    <ds:schemaRef ds:uri="http://schemas.openxmlformats.org/officeDocument/2006/bibliography"/>
+    <ds:schemaRef ds:uri="http://schemas.microsoft.com/sharepoint/v3/contenttype/forms"/>
   </ds:schemaRefs>
 </ds:datastoreItem>
 </file>
 
-<file path=customXml/itemProps4.xml><?xml version="1.0" encoding="utf-8"?>
+<file path=customXml/itemProps3.xml><?xml version="1.0" encoding="utf-8"?>
 <ds:datastoreItem xmlns:ds="http://schemas.openxmlformats.org/officeDocument/2006/customXml" ds:itemID="{EF6CAA81-251C-4824-BBB2-4A82A9F0ABE8}">
   <ds:schemaRefs>
     <ds:schemaRef ds:uri="http://schemas.microsoft.com/office/2006/metadata/properties"/>
     <ds:schemaRef ds:uri="http://schemas.microsoft.com/office/infopath/2007/PartnerControls"/>
   </ds:schemaRefs>
 </ds:datastoreItem>
+</file>
+
+<file path=customXml/itemProps4.xml><?xml version="1.0" encoding="utf-8"?>
+<ds:datastoreItem xmlns:ds="http://schemas.openxmlformats.org/officeDocument/2006/customXml" ds:itemID="{EDC6B559-B556-4C5E-A5FD-68EFC320B350}">
+  <ds:schemaRefs>
+    <ds:schemaRef ds:uri="http://schemas.openxmlformats.org/officeDocument/2006/bibliography"/>
+  </ds:schemaRefs>
+</ds:datastoreItem>
 </file>
</xml_diff>